<commit_message>
Additional scenarios, updated figures, and cleanup
</commit_message>
<xml_diff>
--- a/Figures/Figures_CritTestingTracing.docx
+++ b/Figures/Figures_CritTestingTracing.docx
@@ -46,9 +46,9 @@
       <w:pPr>
         <w:pStyle w:val="Heading2"/>
       </w:pPr>
-      <w:bookmarkStart w:id="22" w:name="critical-values-of-testing-and-tracing-to-achieve-reff1"/>
-      <w:r>
-        <w:t xml:space="preserve">Critical values of testing and tracing to achieve R</w:t>
+      <w:bookmarkStart w:id="22" w:name="critical-values-of-testing-and-tracing-rates-to-achieve-reff1"/>
+      <w:r>
+        <w:t xml:space="preserve">Critical values of testing and tracing rates to achieve R</w:t>
       </w:r>
       <w:hyperlink r:id="rId21">
         <w:r>
@@ -85,7 +85,7 @@
               <a:graphicData uri="http://schemas.openxmlformats.org/drawingml/2006/picture">
                 <pic:pic>
                   <pic:nvPicPr>
-                    <pic:cNvPr descr="Figures_CritTestingTracing_files/figure-docx/mu%20crit-1.png" id="0" name="Picture"/>
+                    <pic:cNvPr descr="Figures_CritTestingTracing_files/figure-docx/lambda%20fc%20crit-1.png" id="0" name="Picture"/>
                     <pic:cNvPicPr>
                       <a:picLocks noChangeArrowheads="1" noChangeAspect="1"/>
                     </pic:cNvPicPr>
@@ -122,9 +122,9 @@
       <w:pPr>
         <w:pStyle w:val="Heading2"/>
       </w:pPr>
-      <w:bookmarkStart w:id="24" w:name="critical-values-of-testing-and-tracing-to-achieve-rt1"/>
-      <w:r>
-        <w:t xml:space="preserve">Critical values of testing and tracing to achieve R(t)&lt;1</w:t>
+      <w:bookmarkStart w:id="24" w:name="critical-values-of-testing-and-tracing-rates-to-achieve-rt1"/>
+      <w:r>
+        <w:t xml:space="preserve">Critical values of testing and tracing rates to achieve R(t)&lt;1</w:t>
       </w:r>
       <w:bookmarkEnd w:id="24"/>
     </w:p>
@@ -133,7 +133,320 @@
         <w:pStyle w:val="FirstParagraph"/>
       </w:pPr>
       <w:r>
-        <w:t xml:space="preserve">Critical testing/tracing using R(t) and assuming complete reopening (using c0 and beta0 instead of c and beta). If critical value of testing &gt; 1 per day, then an infinite value is assigned to represent that it cannot be achieved.</w:t>
+        <w:t xml:space="preserve">Critical testing/tracing using R(t) and assuming complete reopening (using c0 and beta0 instead of c and beta). If critical value of testing &gt; 1 per day, then an infinite value is assigned to represent that it cannot be achieved.fitparms.df</w:t>
+      </w:r>
+      <m:oMath>
+        <m:r>
+          <m:t>v</m:t>
+        </m:r>
+        <m:r>
+          <m:t>a</m:t>
+        </m:r>
+        <m:r>
+          <m:t>r</m:t>
+        </m:r>
+        <m:r>
+          <m:t>i</m:t>
+        </m:r>
+        <m:r>
+          <m:t>a</m:t>
+        </m:r>
+        <m:r>
+          <m:t>b</m:t>
+        </m:r>
+        <m:r>
+          <m:t>l</m:t>
+        </m:r>
+        <m:r>
+          <m:t>e</m:t>
+        </m:r>
+        <m:r>
+          <m:t>[</m:t>
+        </m:r>
+        <m:r>
+          <m:t>f</m:t>
+        </m:r>
+        <m:r>
+          <m:t>i</m:t>
+        </m:r>
+        <m:r>
+          <m:t>t</m:t>
+        </m:r>
+        <m:r>
+          <m:t>p</m:t>
+        </m:r>
+        <m:r>
+          <m:t>a</m:t>
+        </m:r>
+        <m:r>
+          <m:t>r</m:t>
+        </m:r>
+        <m:r>
+          <m:t>m</m:t>
+        </m:r>
+        <m:r>
+          <m:t>s</m:t>
+        </m:r>
+        <m:r>
+          <m:t>.</m:t>
+        </m:r>
+        <m:r>
+          <m:t>d</m:t>
+        </m:r>
+        <m:r>
+          <m:t>f</m:t>
+        </m:r>
+      </m:oMath>
+      <w:r>
+        <w:t xml:space="preserve">variable==</w:t>
+      </w:r>
+      <w:r>
+        <w:t xml:space="preserve">“</w:t>
+      </w:r>
+      <w:r>
+        <w:t xml:space="preserve">thetamin</w:t>
+      </w:r>
+      <w:r>
+        <w:t xml:space="preserve">”</w:t>
+      </w:r>
+      <w:r>
+        <w:t xml:space="preserve">]&lt;-</w:t>
+      </w:r>
+      <w:r>
+        <w:t xml:space="preserve">“</w:t>
+      </w:r>
+      <w:r>
+        <w:t xml:space="preserve">ThetaMin</w:t>
+      </w:r>
+      <w:r>
+        <w:t xml:space="preserve">”</w:t>
+      </w:r>
+    </w:p>
+    <w:p>
+      <w:pPr>
+        <w:pStyle w:val="BodyText"/>
+      </w:pPr>
+      <w:r>
+        <w:drawing>
+          <wp:inline>
+            <wp:extent cx="5334000" cy="3200400"/>
+            <wp:effectExtent b="0" l="0" r="0" t="0"/>
+            <wp:docPr descr="" title="" id="1" name="Picture"/>
+            <a:graphic>
+              <a:graphicData uri="http://schemas.openxmlformats.org/drawingml/2006/picture">
+                <pic:pic>
+                  <pic:nvPicPr>
+                    <pic:cNvPr descr="Figures_CritTestingTracing_files/figure-docx/lambda%20fc%20crit%20using%20Rt-1.png" id="0" name="Picture"/>
+                    <pic:cNvPicPr>
+                      <a:picLocks noChangeArrowheads="1" noChangeAspect="1"/>
+                    </pic:cNvPicPr>
+                  </pic:nvPicPr>
+                  <pic:blipFill>
+                    <a:blip r:embed="rId25"/>
+                    <a:stretch>
+                      <a:fillRect/>
+                    </a:stretch>
+                  </pic:blipFill>
+                  <pic:spPr bwMode="auto">
+                    <a:xfrm>
+                      <a:off x="0" y="0"/>
+                      <a:ext cx="5334000" cy="3200400"/>
+                    </a:xfrm>
+                    <a:prstGeom prst="rect">
+                      <a:avLst/>
+                    </a:prstGeom>
+                    <a:noFill/>
+                    <a:ln w="9525">
+                      <a:noFill/>
+                      <a:headEnd/>
+                      <a:tailEnd/>
+                    </a:ln>
+                  </pic:spPr>
+                </pic:pic>
+              </a:graphicData>
+            </a:graphic>
+          </wp:inline>
+        </w:drawing>
+      </w:r>
+    </w:p>
+    <w:p>
+      <w:pPr>
+        <w:pStyle w:val="Heading2"/>
+      </w:pPr>
+      <w:bookmarkStart w:id="26" w:name="critical-values-of-fold-increases-in-testing-and-tracing-to-achieve-reff1"/>
+      <w:r>
+        <w:t xml:space="preserve">Critical values of fold-increases in testing and tracing to achieve R</w:t>
+      </w:r>
+      <w:hyperlink r:id="rId21">
+        <w:r>
+          <w:rPr>
+            <w:rStyle w:val="Hyperlink"/>
+          </w:rPr>
+          <w:t xml:space="preserve">eff</w:t>
+        </w:r>
+      </w:hyperlink>
+      <w:r>
+        <w:t xml:space="preserve">&lt;1</w:t>
+      </w:r>
+      <w:bookmarkEnd w:id="26"/>
+    </w:p>
+    <w:p>
+      <w:pPr>
+        <w:pStyle w:val="FirstParagraph"/>
+      </w:pPr>
+      <w:r>
+        <w:t xml:space="preserve">If critical value of testing &gt; 1 per day, then an infinite value is assigned to represent that it cannot be achieved.</w:t>
+      </w:r>
+    </w:p>
+    <w:p>
+      <w:pPr>
+        <w:pStyle w:val="BodyText"/>
+      </w:pPr>
+      <w:r>
+        <w:drawing>
+          <wp:inline>
+            <wp:extent cx="5334000" cy="3200400"/>
+            <wp:effectExtent b="0" l="0" r="0" t="0"/>
+            <wp:docPr descr="" title="" id="1" name="Picture"/>
+            <a:graphic>
+              <a:graphicData uri="http://schemas.openxmlformats.org/drawingml/2006/picture">
+                <pic:pic>
+                  <pic:nvPicPr>
+                    <pic:cNvPr descr="Figures_CritTestingTracing_files/figure-docx/mu%20crit-1.png" id="0" name="Picture"/>
+                    <pic:cNvPicPr>
+                      <a:picLocks noChangeArrowheads="1" noChangeAspect="1"/>
+                    </pic:cNvPicPr>
+                  </pic:nvPicPr>
+                  <pic:blipFill>
+                    <a:blip r:embed="rId27"/>
+                    <a:stretch>
+                      <a:fillRect/>
+                    </a:stretch>
+                  </pic:blipFill>
+                  <pic:spPr bwMode="auto">
+                    <a:xfrm>
+                      <a:off x="0" y="0"/>
+                      <a:ext cx="5334000" cy="3200400"/>
+                    </a:xfrm>
+                    <a:prstGeom prst="rect">
+                      <a:avLst/>
+                    </a:prstGeom>
+                    <a:noFill/>
+                    <a:ln w="9525">
+                      <a:noFill/>
+                      <a:headEnd/>
+                      <a:tailEnd/>
+                    </a:ln>
+                  </pic:spPr>
+                </pic:pic>
+              </a:graphicData>
+            </a:graphic>
+          </wp:inline>
+        </w:drawing>
+      </w:r>
+    </w:p>
+    <w:p>
+      <w:pPr>
+        <w:pStyle w:val="Heading2"/>
+      </w:pPr>
+      <w:bookmarkStart w:id="28" w:name="critical-values-of-fold-increases-in-testing-and-tracing-to-achieve-rt1"/>
+      <w:r>
+        <w:t xml:space="preserve">Critical values of fold-increases in testing and tracing to achieve R(t)&lt;1</w:t>
+      </w:r>
+      <w:bookmarkEnd w:id="28"/>
+    </w:p>
+    <w:p>
+      <w:pPr>
+        <w:pStyle w:val="FirstParagraph"/>
+      </w:pPr>
+      <w:r>
+        <w:t xml:space="preserve">Critical testing/tracing using R(t) and assuming complete reopening (using c0 and beta0 instead of c and beta). If critical value of testing &gt; 1 per day, then an infinite value is assigned to represent that it cannot be achieved.fitparms.df</w:t>
+      </w:r>
+      <m:oMath>
+        <m:r>
+          <m:t>v</m:t>
+        </m:r>
+        <m:r>
+          <m:t>a</m:t>
+        </m:r>
+        <m:r>
+          <m:t>r</m:t>
+        </m:r>
+        <m:r>
+          <m:t>i</m:t>
+        </m:r>
+        <m:r>
+          <m:t>a</m:t>
+        </m:r>
+        <m:r>
+          <m:t>b</m:t>
+        </m:r>
+        <m:r>
+          <m:t>l</m:t>
+        </m:r>
+        <m:r>
+          <m:t>e</m:t>
+        </m:r>
+        <m:r>
+          <m:t>[</m:t>
+        </m:r>
+        <m:r>
+          <m:t>f</m:t>
+        </m:r>
+        <m:r>
+          <m:t>i</m:t>
+        </m:r>
+        <m:r>
+          <m:t>t</m:t>
+        </m:r>
+        <m:r>
+          <m:t>p</m:t>
+        </m:r>
+        <m:r>
+          <m:t>a</m:t>
+        </m:r>
+        <m:r>
+          <m:t>r</m:t>
+        </m:r>
+        <m:r>
+          <m:t>m</m:t>
+        </m:r>
+        <m:r>
+          <m:t>s</m:t>
+        </m:r>
+        <m:r>
+          <m:t>.</m:t>
+        </m:r>
+        <m:r>
+          <m:t>d</m:t>
+        </m:r>
+        <m:r>
+          <m:t>f</m:t>
+        </m:r>
+      </m:oMath>
+      <w:r>
+        <w:t xml:space="preserve">variable==</w:t>
+      </w:r>
+      <w:r>
+        <w:t xml:space="preserve">“</w:t>
+      </w:r>
+      <w:r>
+        <w:t xml:space="preserve">thetamin</w:t>
+      </w:r>
+      <w:r>
+        <w:t xml:space="preserve">”</w:t>
+      </w:r>
+      <w:r>
+        <w:t xml:space="preserve">]&lt;-</w:t>
+      </w:r>
+      <w:r>
+        <w:t xml:space="preserve">“</w:t>
+      </w:r>
+      <w:r>
+        <w:t xml:space="preserve">ThetaMin</w:t>
+      </w:r>
+      <w:r>
+        <w:t xml:space="preserve">”</w:t>
       </w:r>
     </w:p>
     <w:p>
@@ -156,7 +469,7 @@
                     </pic:cNvPicPr>
                   </pic:nvPicPr>
                   <pic:blipFill>
-                    <a:blip r:embed="rId25"/>
+                    <a:blip r:embed="rId29"/>
                     <a:stretch>
                       <a:fillRect/>
                     </a:stretch>

</xml_diff>